<commit_message>
Update by Haokun Lin
</commit_message>
<xml_diff>
--- a/User Manul.docx
+++ b/User Manul.docx
@@ -186,10 +186,7 @@
         <w:t>Search result</w:t>
       </w:r>
       <w:r>
-        <w:t>………………………</w:t>
-      </w:r>
-      <w:r>
-        <w:t xml:space="preserve">……………………………………………………………………………. </w:t>
+        <w:t xml:space="preserve">……………………………………………………………………………………………………. </w:t>
       </w:r>
       <w:r>
         <w:tab/>
@@ -211,10 +208,7 @@
         <w:t xml:space="preserve"> Apply</w:t>
       </w:r>
       <w:r>
-        <w:t>………………………</w:t>
-      </w:r>
-      <w:r>
-        <w:t>…………………………………………………………………………</w:t>
+        <w:t>…………………………………………………………………………………………………</w:t>
       </w:r>
       <w:r>
         <w:tab/>
@@ -230,10 +224,7 @@
         <w:t>Customer Transaction</w:t>
       </w:r>
       <w:r>
-        <w:t>………………………</w:t>
-      </w:r>
-      <w:r>
-        <w:t>……………………………………………………………….</w:t>
+        <w:t>……………………………………………………………………………………….</w:t>
       </w:r>
       <w:r>
         <w:tab/>
@@ -249,10 +240,7 @@
         <w:t>Customer Transaction Confirmation</w:t>
       </w:r>
       <w:r>
-        <w:t>………………………</w:t>
-      </w:r>
-      <w:r>
-        <w:t>………………………………………….</w:t>
+        <w:t>………………………………………………………………….</w:t>
       </w:r>
       <w:r>
         <w:tab/>
@@ -268,10 +256,7 @@
         <w:t>Manage Application</w:t>
       </w:r>
       <w:r>
-        <w:t>………………………</w:t>
-      </w:r>
-      <w:r>
-        <w:t>………………………………………………………………….</w:t>
+        <w:t>………………………………………………………………………………………….</w:t>
       </w:r>
       <w:r>
         <w:tab/>
@@ -287,10 +272,7 @@
         <w:t>Cancel Application</w:t>
       </w:r>
       <w:r>
-        <w:t>………………………</w:t>
-      </w:r>
-      <w:r>
-        <w:t>…………………………………………………………………….</w:t>
+        <w:t>…………………………………………………………………………………………….</w:t>
       </w:r>
       <w:r>
         <w:tab/>
@@ -306,10 +288,7 @@
         <w:t>Cancellation Confirmation</w:t>
       </w:r>
       <w:r>
-        <w:t>………………………</w:t>
-      </w:r>
-      <w:r>
-        <w:t>…………………………………………………………</w:t>
+        <w:t>…………………………………………………………………………………</w:t>
       </w:r>
       <w:r>
         <w:tab/>
@@ -318,8 +297,6 @@
       <w:r>
         <w:t>.13</w:t>
       </w:r>
-      <w:bookmarkStart w:id="0" w:name="_GoBack"/>
-      <w:bookmarkEnd w:id="0"/>
     </w:p>
     <w:p/>
     <w:p/>
@@ -410,14 +387,58 @@
       </w:r>
     </w:p>
     <w:p>
-      <w:r>
-        <w:t xml:space="preserve">Users who have previously registered for the </w:t>
-      </w:r>
-      <w:r>
-        <w:t>Apartment Finder</w:t>
-      </w:r>
-      <w:r>
-        <w:t xml:space="preserve"> Web Application must login by: </w:t>
+      <w:pPr>
+        <w:rPr>
+          <w:b/>
+          <w:sz w:val="36"/>
+          <w:szCs w:val="36"/>
+        </w:rPr>
+      </w:pPr>
+      <w:r>
+        <w:rPr>
+          <w:noProof/>
+          <w:lang w:eastAsia="zh-CN"/>
+        </w:rPr>
+        <w:drawing>
+          <wp:inline distT="0" distB="0" distL="0" distR="0" wp14:anchorId="4AB67C9C" wp14:editId="044E4D45">
+            <wp:extent cx="5943600" cy="2908300"/>
+            <wp:effectExtent l="0" t="0" r="0" b="6350"/>
+            <wp:docPr id="1" name="图片 1"/>
+            <wp:cNvGraphicFramePr>
+              <a:graphicFrameLocks xmlns:a="http://schemas.openxmlformats.org/drawingml/2006/main" noChangeAspect="1"/>
+            </wp:cNvGraphicFramePr>
+            <a:graphic xmlns:a="http://schemas.openxmlformats.org/drawingml/2006/main">
+              <a:graphicData uri="http://schemas.openxmlformats.org/drawingml/2006/picture">
+                <pic:pic xmlns:pic="http://schemas.openxmlformats.org/drawingml/2006/picture">
+                  <pic:nvPicPr>
+                    <pic:cNvPr id="1" name=""/>
+                    <pic:cNvPicPr/>
+                  </pic:nvPicPr>
+                  <pic:blipFill>
+                    <a:blip r:embed="rId7"/>
+                    <a:stretch>
+                      <a:fillRect/>
+                    </a:stretch>
+                  </pic:blipFill>
+                  <pic:spPr>
+                    <a:xfrm>
+                      <a:off x="0" y="0"/>
+                      <a:ext cx="5943600" cy="2908300"/>
+                    </a:xfrm>
+                    <a:prstGeom prst="rect">
+                      <a:avLst/>
+                    </a:prstGeom>
+                  </pic:spPr>
+                </pic:pic>
+              </a:graphicData>
+            </a:graphic>
+          </wp:inline>
+        </w:drawing>
+      </w:r>
+    </w:p>
+    <w:p>
+      <w:r>
+        <w:t xml:space="preserve">Users who have previously registered for the Apartment Finder Web Application must login by: </w:t>
       </w:r>
     </w:p>
     <w:p>
@@ -476,13 +497,7 @@
     </w:p>
     <w:p>
       <w:r>
-        <w:t xml:space="preserve">Users who have not previously registered for the </w:t>
-      </w:r>
-      <w:r>
-        <w:t>Apartment finder</w:t>
-      </w:r>
-      <w:r>
-        <w:t xml:space="preserve"> Web Application must select “</w:t>
+        <w:t>Users who have not previously registered for the Apartment finder Web Application must select “</w:t>
       </w:r>
       <w:r>
         <w:t>Are you a New User</w:t>
@@ -496,25 +511,9 @@
       </w:r>
       <w:proofErr w:type="gramEnd"/>
       <w:r>
-        <w:t xml:space="preserve"> to access the “</w:t>
-      </w:r>
-      <w:r>
-        <w:t>Register</w:t>
-      </w:r>
-      <w:r>
-        <w:t>” page.</w:t>
-      </w:r>
-    </w:p>
-    <w:p/>
-    <w:p/>
-    <w:p/>
-    <w:p/>
-    <w:p/>
-    <w:p/>
-    <w:p/>
-    <w:p/>
-    <w:p/>
-    <w:p/>
+        <w:t xml:space="preserve"> to access the “Register” page.</w:t>
+      </w:r>
+    </w:p>
     <w:p/>
     <w:p/>
     <w:p/>
@@ -544,6 +543,56 @@
       </w:r>
     </w:p>
     <w:p>
+      <w:pPr>
+        <w:rPr>
+          <w:b/>
+          <w:sz w:val="36"/>
+          <w:szCs w:val="36"/>
+        </w:rPr>
+      </w:pPr>
+      <w:r>
+        <w:rPr>
+          <w:noProof/>
+          <w:lang w:eastAsia="zh-CN"/>
+        </w:rPr>
+        <w:drawing>
+          <wp:inline distT="0" distB="0" distL="0" distR="0" wp14:anchorId="57B517DD" wp14:editId="0BA28E00">
+            <wp:extent cx="5943600" cy="2712720"/>
+            <wp:effectExtent l="0" t="0" r="0" b="0"/>
+            <wp:docPr id="2" name="图片 2"/>
+            <wp:cNvGraphicFramePr>
+              <a:graphicFrameLocks xmlns:a="http://schemas.openxmlformats.org/drawingml/2006/main" noChangeAspect="1"/>
+            </wp:cNvGraphicFramePr>
+            <a:graphic xmlns:a="http://schemas.openxmlformats.org/drawingml/2006/main">
+              <a:graphicData uri="http://schemas.openxmlformats.org/drawingml/2006/picture">
+                <pic:pic xmlns:pic="http://schemas.openxmlformats.org/drawingml/2006/picture">
+                  <pic:nvPicPr>
+                    <pic:cNvPr id="1" name=""/>
+                    <pic:cNvPicPr/>
+                  </pic:nvPicPr>
+                  <pic:blipFill>
+                    <a:blip r:embed="rId8"/>
+                    <a:stretch>
+                      <a:fillRect/>
+                    </a:stretch>
+                  </pic:blipFill>
+                  <pic:spPr>
+                    <a:xfrm>
+                      <a:off x="0" y="0"/>
+                      <a:ext cx="5943600" cy="2712720"/>
+                    </a:xfrm>
+                    <a:prstGeom prst="rect">
+                      <a:avLst/>
+                    </a:prstGeom>
+                  </pic:spPr>
+                </pic:pic>
+              </a:graphicData>
+            </a:graphic>
+          </wp:inline>
+        </w:drawing>
+      </w:r>
+    </w:p>
+    <w:p>
       <w:r>
         <w:t>Users will be asked to enter the following information</w:t>
       </w:r>
@@ -584,16 +633,6 @@
         <w:t>Enter the password for user to login the system.</w:t>
       </w:r>
     </w:p>
-    <w:p/>
-    <w:p/>
-    <w:p/>
-    <w:p/>
-    <w:p/>
-    <w:p/>
-    <w:p/>
-    <w:p/>
-    <w:p/>
-    <w:p/>
     <w:p/>
     <w:p/>
     <w:p/>
@@ -625,11 +664,58 @@
       </w:r>
     </w:p>
     <w:p>
-      <w:r>
-        <w:t>Users will be asked to enter the following information</w:t>
-      </w:r>
-      <w:r>
-        <w:t xml:space="preserve"> to search apartments.</w:t>
+      <w:pPr>
+        <w:rPr>
+          <w:b/>
+          <w:sz w:val="36"/>
+          <w:szCs w:val="36"/>
+        </w:rPr>
+      </w:pPr>
+      <w:r>
+        <w:rPr>
+          <w:noProof/>
+          <w:lang w:eastAsia="zh-CN"/>
+        </w:rPr>
+        <w:drawing>
+          <wp:inline distT="0" distB="0" distL="0" distR="0" wp14:anchorId="554C4A57" wp14:editId="3764E242">
+            <wp:extent cx="4997686" cy="3373438"/>
+            <wp:effectExtent l="0" t="0" r="0" b="0"/>
+            <wp:docPr id="4" name="图片 4"/>
+            <wp:cNvGraphicFramePr>
+              <a:graphicFrameLocks xmlns:a="http://schemas.openxmlformats.org/drawingml/2006/main" noChangeAspect="1"/>
+            </wp:cNvGraphicFramePr>
+            <a:graphic xmlns:a="http://schemas.openxmlformats.org/drawingml/2006/main">
+              <a:graphicData uri="http://schemas.openxmlformats.org/drawingml/2006/picture">
+                <pic:pic xmlns:pic="http://schemas.openxmlformats.org/drawingml/2006/picture">
+                  <pic:nvPicPr>
+                    <pic:cNvPr id="1" name=""/>
+                    <pic:cNvPicPr/>
+                  </pic:nvPicPr>
+                  <pic:blipFill>
+                    <a:blip r:embed="rId9"/>
+                    <a:stretch>
+                      <a:fillRect/>
+                    </a:stretch>
+                  </pic:blipFill>
+                  <pic:spPr>
+                    <a:xfrm>
+                      <a:off x="0" y="0"/>
+                      <a:ext cx="5000611" cy="3375412"/>
+                    </a:xfrm>
+                    <a:prstGeom prst="rect">
+                      <a:avLst/>
+                    </a:prstGeom>
+                  </pic:spPr>
+                </pic:pic>
+              </a:graphicData>
+            </a:graphic>
+          </wp:inline>
+        </w:drawing>
+      </w:r>
+    </w:p>
+    <w:p>
+      <w:r>
+        <w:t>Users will be asked to enter the following information to search apartments.</w:t>
       </w:r>
     </w:p>
     <w:p>
@@ -759,18 +845,6 @@
         <w:t>Click to logout the system and back to the Login page</w:t>
       </w:r>
     </w:p>
-    <w:p/>
-    <w:p/>
-    <w:p/>
-    <w:p/>
-    <w:p/>
-    <w:p/>
-    <w:p/>
-    <w:p/>
-    <w:p/>
-    <w:p/>
-    <w:p/>
-    <w:p/>
     <w:p>
       <w:pPr>
         <w:rPr>
@@ -793,6 +867,56 @@
       <w:pPr>
         <w:rPr>
           <w:b/>
+          <w:sz w:val="36"/>
+          <w:szCs w:val="36"/>
+        </w:rPr>
+      </w:pPr>
+      <w:r>
+        <w:rPr>
+          <w:noProof/>
+          <w:lang w:eastAsia="zh-CN"/>
+        </w:rPr>
+        <w:drawing>
+          <wp:inline distT="0" distB="0" distL="0" distR="0" wp14:anchorId="4E26F1B0" wp14:editId="71F8343B">
+            <wp:extent cx="5943600" cy="2832735"/>
+            <wp:effectExtent l="0" t="0" r="0" b="5715"/>
+            <wp:docPr id="5" name="图片 5"/>
+            <wp:cNvGraphicFramePr>
+              <a:graphicFrameLocks xmlns:a="http://schemas.openxmlformats.org/drawingml/2006/main" noChangeAspect="1"/>
+            </wp:cNvGraphicFramePr>
+            <a:graphic xmlns:a="http://schemas.openxmlformats.org/drawingml/2006/main">
+              <a:graphicData uri="http://schemas.openxmlformats.org/drawingml/2006/picture">
+                <pic:pic xmlns:pic="http://schemas.openxmlformats.org/drawingml/2006/picture">
+                  <pic:nvPicPr>
+                    <pic:cNvPr id="1" name=""/>
+                    <pic:cNvPicPr/>
+                  </pic:nvPicPr>
+                  <pic:blipFill>
+                    <a:blip r:embed="rId10"/>
+                    <a:stretch>
+                      <a:fillRect/>
+                    </a:stretch>
+                  </pic:blipFill>
+                  <pic:spPr>
+                    <a:xfrm>
+                      <a:off x="0" y="0"/>
+                      <a:ext cx="5943600" cy="2832735"/>
+                    </a:xfrm>
+                    <a:prstGeom prst="rect">
+                      <a:avLst/>
+                    </a:prstGeom>
+                  </pic:spPr>
+                </pic:pic>
+              </a:graphicData>
+            </a:graphic>
+          </wp:inline>
+        </w:drawing>
+      </w:r>
+    </w:p>
+    <w:p>
+      <w:pPr>
+        <w:rPr>
+          <w:b/>
         </w:rPr>
       </w:pPr>
       <w:r>
@@ -841,16 +965,6 @@
         <w:t>Click to logout the system and back to the Login page</w:t>
       </w:r>
     </w:p>
-    <w:p/>
-    <w:p/>
-    <w:p/>
-    <w:p/>
-    <w:p/>
-    <w:p/>
-    <w:p/>
-    <w:p/>
-    <w:p/>
-    <w:p/>
     <w:p/>
     <w:p/>
     <w:p/>
@@ -884,6 +998,74 @@
       <w:pPr>
         <w:rPr>
           <w:b/>
+          <w:sz w:val="36"/>
+          <w:szCs w:val="36"/>
+        </w:rPr>
+      </w:pPr>
+      <w:r>
+        <w:rPr>
+          <w:noProof/>
+          <w:lang w:eastAsia="zh-CN"/>
+        </w:rPr>
+        <w:drawing>
+          <wp:inline distT="0" distB="0" distL="0" distR="0" wp14:anchorId="01755A53" wp14:editId="3B1985D9">
+            <wp:extent cx="5943600" cy="4072890"/>
+            <wp:effectExtent l="0" t="0" r="0" b="3810"/>
+            <wp:docPr id="7" name="图片 7"/>
+            <wp:cNvGraphicFramePr>
+              <a:graphicFrameLocks xmlns:a="http://schemas.openxmlformats.org/drawingml/2006/main" noChangeAspect="1"/>
+            </wp:cNvGraphicFramePr>
+            <a:graphic xmlns:a="http://schemas.openxmlformats.org/drawingml/2006/main">
+              <a:graphicData uri="http://schemas.openxmlformats.org/drawingml/2006/picture">
+                <pic:pic xmlns:pic="http://schemas.openxmlformats.org/drawingml/2006/picture">
+                  <pic:nvPicPr>
+                    <pic:cNvPr id="1" name=""/>
+                    <pic:cNvPicPr/>
+                  </pic:nvPicPr>
+                  <pic:blipFill>
+                    <a:blip r:embed="rId11"/>
+                    <a:stretch>
+                      <a:fillRect/>
+                    </a:stretch>
+                  </pic:blipFill>
+                  <pic:spPr>
+                    <a:xfrm>
+                      <a:off x="0" y="0"/>
+                      <a:ext cx="5943600" cy="4072890"/>
+                    </a:xfrm>
+                    <a:prstGeom prst="rect">
+                      <a:avLst/>
+                    </a:prstGeom>
+                  </pic:spPr>
+                </pic:pic>
+              </a:graphicData>
+            </a:graphic>
+          </wp:inline>
+        </w:drawing>
+      </w:r>
+    </w:p>
+    <w:p>
+      <w:pPr>
+        <w:rPr>
+          <w:b/>
+        </w:rPr>
+      </w:pPr>
+      <w:r>
+        <w:rPr>
+          <w:b/>
+        </w:rPr>
+        <w:t>Lease Length</w:t>
+      </w:r>
+    </w:p>
+    <w:p>
+      <w:r>
+        <w:t>Select the length of the lease</w:t>
+      </w:r>
+    </w:p>
+    <w:p>
+      <w:pPr>
+        <w:rPr>
+          <w:b/>
         </w:rPr>
       </w:pPr>
       <w:r>
@@ -950,22 +1132,6 @@
         <w:t>Click to logout the system and back to the Login page</w:t>
       </w:r>
     </w:p>
-    <w:p/>
-    <w:p/>
-    <w:p/>
-    <w:p/>
-    <w:p/>
-    <w:p/>
-    <w:p/>
-    <w:p/>
-    <w:p/>
-    <w:p/>
-    <w:p/>
-    <w:p/>
-    <w:p/>
-    <w:p/>
-    <w:p/>
-    <w:p/>
     <w:p/>
     <w:p/>
     <w:p/>
@@ -988,6 +1154,56 @@
       </w:r>
     </w:p>
     <w:p>
+      <w:pPr>
+        <w:rPr>
+          <w:b/>
+          <w:sz w:val="36"/>
+          <w:szCs w:val="36"/>
+        </w:rPr>
+      </w:pPr>
+      <w:r>
+        <w:rPr>
+          <w:noProof/>
+          <w:lang w:eastAsia="zh-CN"/>
+        </w:rPr>
+        <w:drawing>
+          <wp:inline distT="0" distB="0" distL="0" distR="0" wp14:anchorId="11D630AC" wp14:editId="206E9414">
+            <wp:extent cx="5943600" cy="3763010"/>
+            <wp:effectExtent l="0" t="0" r="0" b="8890"/>
+            <wp:docPr id="8" name="图片 8"/>
+            <wp:cNvGraphicFramePr>
+              <a:graphicFrameLocks xmlns:a="http://schemas.openxmlformats.org/drawingml/2006/main" noChangeAspect="1"/>
+            </wp:cNvGraphicFramePr>
+            <a:graphic xmlns:a="http://schemas.openxmlformats.org/drawingml/2006/main">
+              <a:graphicData uri="http://schemas.openxmlformats.org/drawingml/2006/picture">
+                <pic:pic xmlns:pic="http://schemas.openxmlformats.org/drawingml/2006/picture">
+                  <pic:nvPicPr>
+                    <pic:cNvPr id="1" name=""/>
+                    <pic:cNvPicPr/>
+                  </pic:nvPicPr>
+                  <pic:blipFill>
+                    <a:blip r:embed="rId12"/>
+                    <a:stretch>
+                      <a:fillRect/>
+                    </a:stretch>
+                  </pic:blipFill>
+                  <pic:spPr>
+                    <a:xfrm>
+                      <a:off x="0" y="0"/>
+                      <a:ext cx="5943600" cy="3763010"/>
+                    </a:xfrm>
+                    <a:prstGeom prst="rect">
+                      <a:avLst/>
+                    </a:prstGeom>
+                  </pic:spPr>
+                </pic:pic>
+              </a:graphicData>
+            </a:graphic>
+          </wp:inline>
+        </w:drawing>
+      </w:r>
+    </w:p>
+    <w:p>
       <w:r>
         <w:t>Users will be asked to enter the following information</w:t>
       </w:r>
@@ -1061,13 +1277,7 @@
     </w:p>
     <w:p>
       <w:r>
-        <w:t xml:space="preserve">Select the </w:t>
-      </w:r>
-      <w:r>
-        <w:t>Expiration Date</w:t>
-      </w:r>
-      <w:r>
-        <w:t xml:space="preserve"> of the card</w:t>
+        <w:t>Select the Expiration Date of the card</w:t>
       </w:r>
     </w:p>
     <w:p>
@@ -1109,28 +1319,24 @@
         <w:t>Enter the billing address of your card</w:t>
       </w:r>
     </w:p>
-    <w:p>
-      <w:pPr>
-        <w:rPr>
-          <w:b/>
-        </w:rPr>
-      </w:pPr>
-      <w:r>
-        <w:rPr>
-          <w:b/>
-        </w:rPr>
+    <w:p/>
+    <w:p>
+      <w:pPr>
+        <w:rPr>
+          <w:b/>
+        </w:rPr>
+      </w:pPr>
+      <w:r>
+        <w:rPr>
+          <w:b/>
+        </w:rPr>
+        <w:lastRenderedPageBreak/>
         <w:t>Confirm Payment</w:t>
       </w:r>
     </w:p>
     <w:p>
       <w:r>
-        <w:t xml:space="preserve">Click to </w:t>
-      </w:r>
-      <w:r>
-        <w:t>Customer Transaction Confirmation</w:t>
-      </w:r>
-      <w:r>
-        <w:t xml:space="preserve"> page</w:t>
+        <w:t>Click to Customer Transaction Confirmation page</w:t>
       </w:r>
     </w:p>
     <w:p>
@@ -1161,19 +1367,7 @@
         <w:rPr>
           <w:b/>
         </w:rPr>
-        <w:t>Manage</w:t>
-      </w:r>
-      <w:r>
-        <w:rPr>
-          <w:b/>
-        </w:rPr>
-        <w:t xml:space="preserve"> </w:t>
-      </w:r>
-      <w:r>
-        <w:rPr>
-          <w:b/>
-        </w:rPr>
-        <w:t>Application</w:t>
+        <w:t>Manage Application</w:t>
       </w:r>
     </w:p>
     <w:p>
@@ -1199,6 +1393,20 @@
         <w:t>Click to logout the system and back to the Login page</w:t>
       </w:r>
     </w:p>
+    <w:p/>
+    <w:p/>
+    <w:p/>
+    <w:p/>
+    <w:p/>
+    <w:p/>
+    <w:p/>
+    <w:p/>
+    <w:p/>
+    <w:p/>
+    <w:p/>
+    <w:p/>
+    <w:p/>
+    <w:p/>
     <w:p/>
     <w:p/>
     <w:p/>
@@ -1224,6 +1432,56 @@
       </w:r>
     </w:p>
     <w:p>
+      <w:pPr>
+        <w:rPr>
+          <w:b/>
+          <w:sz w:val="36"/>
+          <w:szCs w:val="36"/>
+        </w:rPr>
+      </w:pPr>
+      <w:r>
+        <w:rPr>
+          <w:noProof/>
+          <w:lang w:eastAsia="zh-CN"/>
+        </w:rPr>
+        <w:drawing>
+          <wp:inline distT="0" distB="0" distL="0" distR="0" wp14:anchorId="3F7E73C2" wp14:editId="07FA8063">
+            <wp:extent cx="5943600" cy="1730375"/>
+            <wp:effectExtent l="0" t="0" r="0" b="3175"/>
+            <wp:docPr id="9" name="图片 9"/>
+            <wp:cNvGraphicFramePr>
+              <a:graphicFrameLocks xmlns:a="http://schemas.openxmlformats.org/drawingml/2006/main" noChangeAspect="1"/>
+            </wp:cNvGraphicFramePr>
+            <a:graphic xmlns:a="http://schemas.openxmlformats.org/drawingml/2006/main">
+              <a:graphicData uri="http://schemas.openxmlformats.org/drawingml/2006/picture">
+                <pic:pic xmlns:pic="http://schemas.openxmlformats.org/drawingml/2006/picture">
+                  <pic:nvPicPr>
+                    <pic:cNvPr id="1" name=""/>
+                    <pic:cNvPicPr/>
+                  </pic:nvPicPr>
+                  <pic:blipFill>
+                    <a:blip r:embed="rId13"/>
+                    <a:stretch>
+                      <a:fillRect/>
+                    </a:stretch>
+                  </pic:blipFill>
+                  <pic:spPr>
+                    <a:xfrm>
+                      <a:off x="0" y="0"/>
+                      <a:ext cx="5943600" cy="1730375"/>
+                    </a:xfrm>
+                    <a:prstGeom prst="rect">
+                      <a:avLst/>
+                    </a:prstGeom>
+                  </pic:spPr>
+                </pic:pic>
+              </a:graphicData>
+            </a:graphic>
+          </wp:inline>
+        </w:drawing>
+      </w:r>
+    </w:p>
+    <w:p>
       <w:r>
         <w:t>This page is showing that the transaction has been complete.</w:t>
       </w:r>
@@ -1288,12 +1546,6 @@
         <w:t>Click to Manage Application page</w:t>
       </w:r>
     </w:p>
-    <w:p/>
-    <w:p/>
-    <w:p/>
-    <w:p/>
-    <w:p/>
-    <w:p/>
     <w:p/>
     <w:p/>
     <w:p/>
@@ -1327,16 +1579,63 @@
       </w:r>
     </w:p>
     <w:p>
+      <w:pPr>
+        <w:rPr>
+          <w:b/>
+          <w:sz w:val="36"/>
+          <w:szCs w:val="36"/>
+        </w:rPr>
+      </w:pPr>
+      <w:r>
+        <w:rPr>
+          <w:noProof/>
+          <w:lang w:eastAsia="zh-CN"/>
+        </w:rPr>
+        <w:drawing>
+          <wp:inline distT="0" distB="0" distL="0" distR="0" wp14:anchorId="17D19F6B" wp14:editId="461F6DC2">
+            <wp:extent cx="5943600" cy="1594485"/>
+            <wp:effectExtent l="0" t="0" r="0" b="5715"/>
+            <wp:docPr id="10" name="图片 10"/>
+            <wp:cNvGraphicFramePr>
+              <a:graphicFrameLocks xmlns:a="http://schemas.openxmlformats.org/drawingml/2006/main" noChangeAspect="1"/>
+            </wp:cNvGraphicFramePr>
+            <a:graphic xmlns:a="http://schemas.openxmlformats.org/drawingml/2006/main">
+              <a:graphicData uri="http://schemas.openxmlformats.org/drawingml/2006/picture">
+                <pic:pic xmlns:pic="http://schemas.openxmlformats.org/drawingml/2006/picture">
+                  <pic:nvPicPr>
+                    <pic:cNvPr id="1" name=""/>
+                    <pic:cNvPicPr/>
+                  </pic:nvPicPr>
+                  <pic:blipFill>
+                    <a:blip r:embed="rId14"/>
+                    <a:stretch>
+                      <a:fillRect/>
+                    </a:stretch>
+                  </pic:blipFill>
+                  <pic:spPr>
+                    <a:xfrm>
+                      <a:off x="0" y="0"/>
+                      <a:ext cx="5943600" cy="1594485"/>
+                    </a:xfrm>
+                    <a:prstGeom prst="rect">
+                      <a:avLst/>
+                    </a:prstGeom>
+                  </pic:spPr>
+                </pic:pic>
+              </a:graphicData>
+            </a:graphic>
+          </wp:inline>
+        </w:drawing>
+      </w:r>
+    </w:p>
+    <w:p>
       <w:r>
         <w:t>This page shows the Application that the users make and users will be able to cancel selected application</w:t>
       </w:r>
     </w:p>
     <w:p>
       <w:r>
-        <w:t xml:space="preserve">Users will be asked to </w:t>
-      </w:r>
-      <w:r>
-        <w:t>select the application that they want to cancel</w:t>
+        <w:t>Users will be asked to select the application that they want to cancel</w:t>
       </w:r>
     </w:p>
     <w:p>
@@ -1375,12 +1674,6 @@
         <w:t>Click to back to Home page</w:t>
       </w:r>
     </w:p>
-    <w:p/>
-    <w:p/>
-    <w:p/>
-    <w:p/>
-    <w:p/>
-    <w:p/>
     <w:p/>
     <w:p/>
     <w:p/>
@@ -1418,6 +1711,56 @@
       <w:pPr>
         <w:rPr>
           <w:b/>
+          <w:sz w:val="36"/>
+          <w:szCs w:val="36"/>
+        </w:rPr>
+      </w:pPr>
+      <w:r>
+        <w:rPr>
+          <w:noProof/>
+          <w:lang w:eastAsia="zh-CN"/>
+        </w:rPr>
+        <w:drawing>
+          <wp:inline distT="0" distB="0" distL="0" distR="0" wp14:anchorId="2C9F657C" wp14:editId="7723E2DD">
+            <wp:extent cx="5943600" cy="1261110"/>
+            <wp:effectExtent l="0" t="0" r="0" b="0"/>
+            <wp:docPr id="11" name="图片 11"/>
+            <wp:cNvGraphicFramePr>
+              <a:graphicFrameLocks xmlns:a="http://schemas.openxmlformats.org/drawingml/2006/main" noChangeAspect="1"/>
+            </wp:cNvGraphicFramePr>
+            <a:graphic xmlns:a="http://schemas.openxmlformats.org/drawingml/2006/main">
+              <a:graphicData uri="http://schemas.openxmlformats.org/drawingml/2006/picture">
+                <pic:pic xmlns:pic="http://schemas.openxmlformats.org/drawingml/2006/picture">
+                  <pic:nvPicPr>
+                    <pic:cNvPr id="1" name=""/>
+                    <pic:cNvPicPr/>
+                  </pic:nvPicPr>
+                  <pic:blipFill>
+                    <a:blip r:embed="rId15"/>
+                    <a:stretch>
+                      <a:fillRect/>
+                    </a:stretch>
+                  </pic:blipFill>
+                  <pic:spPr>
+                    <a:xfrm>
+                      <a:off x="0" y="0"/>
+                      <a:ext cx="5943600" cy="1261110"/>
+                    </a:xfrm>
+                    <a:prstGeom prst="rect">
+                      <a:avLst/>
+                    </a:prstGeom>
+                  </pic:spPr>
+                </pic:pic>
+              </a:graphicData>
+            </a:graphic>
+          </wp:inline>
+        </w:drawing>
+      </w:r>
+    </w:p>
+    <w:p>
+      <w:pPr>
+        <w:rPr>
+          <w:b/>
         </w:rPr>
       </w:pPr>
       <w:r>
@@ -1492,11 +1835,6 @@
         <w:t xml:space="preserve"> </w:t>
       </w:r>
     </w:p>
-    <w:p/>
-    <w:p/>
-    <w:p/>
-    <w:p/>
-    <w:p/>
     <w:p/>
     <w:p/>
     <w:p/>
@@ -1533,6 +1871,58 @@
       <w:pPr>
         <w:rPr>
           <w:b/>
+          <w:sz w:val="36"/>
+          <w:szCs w:val="36"/>
+        </w:rPr>
+      </w:pPr>
+      <w:r>
+        <w:rPr>
+          <w:noProof/>
+          <w:lang w:eastAsia="zh-CN"/>
+        </w:rPr>
+        <w:drawing>
+          <wp:inline distT="0" distB="0" distL="0" distR="0" wp14:anchorId="3B16E2F3" wp14:editId="00F21859">
+            <wp:extent cx="5943600" cy="1561465"/>
+            <wp:effectExtent l="0" t="0" r="0" b="635"/>
+            <wp:docPr id="12" name="图片 12"/>
+            <wp:cNvGraphicFramePr>
+              <a:graphicFrameLocks xmlns:a="http://schemas.openxmlformats.org/drawingml/2006/main" noChangeAspect="1"/>
+            </wp:cNvGraphicFramePr>
+            <a:graphic xmlns:a="http://schemas.openxmlformats.org/drawingml/2006/main">
+              <a:graphicData uri="http://schemas.openxmlformats.org/drawingml/2006/picture">
+                <pic:pic xmlns:pic="http://schemas.openxmlformats.org/drawingml/2006/picture">
+                  <pic:nvPicPr>
+                    <pic:cNvPr id="1" name=""/>
+                    <pic:cNvPicPr/>
+                  </pic:nvPicPr>
+                  <pic:blipFill>
+                    <a:blip r:embed="rId16"/>
+                    <a:stretch>
+                      <a:fillRect/>
+                    </a:stretch>
+                  </pic:blipFill>
+                  <pic:spPr>
+                    <a:xfrm>
+                      <a:off x="0" y="0"/>
+                      <a:ext cx="5943600" cy="1561465"/>
+                    </a:xfrm>
+                    <a:prstGeom prst="rect">
+                      <a:avLst/>
+                    </a:prstGeom>
+                  </pic:spPr>
+                </pic:pic>
+              </a:graphicData>
+            </a:graphic>
+          </wp:inline>
+        </w:drawing>
+      </w:r>
+      <w:bookmarkStart w:id="0" w:name="_GoBack"/>
+      <w:bookmarkEnd w:id="0"/>
+    </w:p>
+    <w:p>
+      <w:pPr>
+        <w:rPr>
+          <w:b/>
         </w:rPr>
       </w:pPr>
       <w:r>
@@ -1593,7 +1983,7 @@
     <w:p/>
     <w:p/>
     <w:sectPr>
-      <w:headerReference w:type="default" r:id="rId7"/>
+      <w:headerReference w:type="default" r:id="rId17"/>
       <w:pgSz w:w="12240" w:h="15840"/>
       <w:pgMar w:top="1440" w:right="1440" w:bottom="1440" w:left="1440" w:header="720" w:footer="720" w:gutter="0"/>
       <w:cols w:space="720"/>
@@ -1663,6 +2053,7 @@
         <w:docPartUnique/>
       </w:docPartObj>
     </w:sdtPr>
+    <w:sdtEndPr/>
     <w:sdtContent>
       <w:p>
         <w:pPr>
@@ -1683,7 +2074,7 @@
             <w:noProof/>
             <w:lang w:val="zh-CN" w:eastAsia="zh-CN"/>
           </w:rPr>
-          <w:t>13</w:t>
+          <w:t>14</w:t>
         </w:r>
         <w:r>
           <w:fldChar w:fldCharType="end"/>

</xml_diff>